<commit_message>
default settings on register
</commit_message>
<xml_diff>
--- a/public/words/template.docx
+++ b/public/words/template.docx
@@ -15,8 +15,8 @@
           <w:lang w:val="en-US"/>
         </w:rPr>
         <w:drawing>
-          <wp:inline distT="0" distB="0" distL="0" distR="0" wp14:anchorId="78837A4F" wp14:editId="05DA401D">
-            <wp:extent cx="1589691" cy="813547"/>
+          <wp:inline distT="0" distB="0" distL="0" distR="0" wp14:anchorId="1ADF7A3E" wp14:editId="4EA6B167">
+            <wp:extent cx="2051051" cy="755650"/>
             <wp:effectExtent l="0" t="0" r="0" b="0"/>
             <wp:docPr id="1" name="Obrázek 1"/>
             <wp:cNvGraphicFramePr>
@@ -39,7 +39,6 @@
                         </a:ext>
                       </a:extLst>
                     </a:blip>
-                    <a:srcRect/>
                     <a:stretch>
                       <a:fillRect/>
                     </a:stretch>
@@ -47,7 +46,7 @@
                   <pic:spPr bwMode="auto">
                     <a:xfrm>
                       <a:off x="0" y="0"/>
-                      <a:ext cx="1608552" cy="823200"/>
+                      <a:ext cx="2061604" cy="759538"/>
                     </a:xfrm>
                     <a:prstGeom prst="rect">
                       <a:avLst/>
@@ -75,14 +74,7 @@
         <w:rPr>
           <w:lang w:val="en-US"/>
         </w:rPr>
-        <w:t>${</w:t>
-      </w:r>
-      <w:proofErr w:type="spellStart"/>
-      <w:r>
-        <w:rPr>
-          <w:lang w:val="en-US"/>
-        </w:rPr>
-        <w:t>block_</w:t>
+        <w:t>${block_</w:t>
       </w:r>
       <w:r>
         <w:rPr>
@@ -90,7 +82,6 @@
         </w:rPr>
         <w:t>days</w:t>
       </w:r>
-      <w:proofErr w:type="spellEnd"/>
       <w:r>
         <w:rPr>
           <w:lang w:val="en-US"/>
@@ -117,7 +108,18 @@
           <w:szCs w:val="32"/>
           <w:lang w:val="en-US"/>
         </w:rPr>
-        <w:t>${day}</w:t>
+        <w:t>${</w:t>
+      </w:r>
+      <w:r>
+        <w:rPr>
+          <w:b/>
+          <w:bCs/>
+          <w:smallCaps/>
+          <w:sz w:val="32"/>
+          <w:szCs w:val="32"/>
+          <w:lang w:val="en-US"/>
+        </w:rPr>
+        <w:t>day</w:t>
       </w:r>
       <w:r>
         <w:rPr>
@@ -128,43 +130,53 @@
           <w:szCs w:val="32"/>
           <w:lang w:val="en-US"/>
         </w:rPr>
-        <w:t xml:space="preserve"> </w:t>
-      </w:r>
-      <w:r>
-        <w:rPr>
+        <w:t>}</w:t>
+      </w:r>
+      <w:r>
+        <w:rPr>
+          <w:b/>
+          <w:bCs/>
           <w:caps/>
           <w:sz w:val="32"/>
           <w:szCs w:val="32"/>
           <w:lang w:val="en-US"/>
         </w:rPr>
-        <w:t xml:space="preserve">| </w:t>
+        <w:t xml:space="preserve"> </w:t>
       </w:r>
       <w:r>
         <w:rPr>
           <w:caps/>
-          <w:sz w:val="32"/>
-          <w:szCs w:val="32"/>
-          <w:lang w:val="en-US"/>
-        </w:rPr>
-        <w:t>${day</w:t>
+          <w:lang w:val="en-US"/>
+        </w:rPr>
+        <w:t>(</w:t>
       </w:r>
       <w:r>
         <w:rPr>
           <w:caps/>
-          <w:sz w:val="32"/>
-          <w:szCs w:val="32"/>
-          <w:lang w:val="en-US"/>
-        </w:rPr>
-        <w:t>_description</w:t>
+          <w:lang w:val="en-US"/>
+        </w:rPr>
+        <w:t>${</w:t>
+      </w:r>
+      <w:r>
+        <w:rPr>
+          <w:smallCaps/>
+          <w:lang w:val="en-US"/>
+        </w:rPr>
+        <w:t>day_description</w:t>
       </w:r>
       <w:r>
         <w:rPr>
           <w:caps/>
-          <w:sz w:val="32"/>
-          <w:szCs w:val="32"/>
           <w:lang w:val="en-US"/>
         </w:rPr>
         <w:t>}</w:t>
+      </w:r>
+      <w:r>
+        <w:rPr>
+          <w:caps/>
+          <w:lang w:val="en-US"/>
+        </w:rPr>
+        <w:t>)</w:t>
       </w:r>
     </w:p>
     <w:p>
@@ -178,14 +190,7 @@
         <w:rPr>
           <w:lang w:val="en-US"/>
         </w:rPr>
-        <w:t>${</w:t>
-      </w:r>
-      <w:proofErr w:type="spellStart"/>
-      <w:r>
-        <w:rPr>
-          <w:lang w:val="en-US"/>
-        </w:rPr>
-        <w:t>block_</w:t>
+        <w:t>${block_</w:t>
       </w:r>
       <w:r>
         <w:rPr>
@@ -193,7 +198,6 @@
         </w:rPr>
         <w:t>mealType</w:t>
       </w:r>
-      <w:proofErr w:type="spellEnd"/>
       <w:r>
         <w:rPr>
           <w:lang w:val="en-US"/>
@@ -224,8 +228,6 @@
         </w:rPr>
         <w:t>${mealType}</w:t>
       </w:r>
-      <w:bookmarkStart w:id="0" w:name="_GoBack"/>
-      <w:bookmarkEnd w:id="0"/>
     </w:p>
     <w:p>
       <w:pPr>
@@ -238,14 +240,7 @@
         <w:rPr>
           <w:lang w:val="en-US"/>
         </w:rPr>
-        <w:t>${</w:t>
-      </w:r>
-      <w:proofErr w:type="spellStart"/>
-      <w:r>
-        <w:rPr>
-          <w:lang w:val="en-US"/>
-        </w:rPr>
-        <w:t>block_</w:t>
+        <w:t>${block_</w:t>
       </w:r>
       <w:r>
         <w:rPr>
@@ -253,7 +248,6 @@
         </w:rPr>
         <w:t>meals</w:t>
       </w:r>
-      <w:proofErr w:type="spellEnd"/>
       <w:r>
         <w:rPr>
           <w:lang w:val="en-US"/>
@@ -264,7 +258,7 @@
     <w:p>
       <w:pPr>
         <w:tabs>
-          <w:tab w:val="right" w:pos="9781"/>
+          <w:tab w:val="right" w:leader="dot" w:pos="9781"/>
         </w:tabs>
         <w:spacing w:after="0"/>
         <w:ind w:left="113"/>
@@ -279,19 +273,7 @@
           <w:caps/>
           <w:lang w:val="en-US"/>
         </w:rPr>
-        <w:t>${meal}</w:t>
-      </w:r>
-      <w:r>
-        <w:rPr>
-          <w:lang w:val="en-US"/>
-        </w:rPr>
-        <w:t xml:space="preserve"> ${description}</w:t>
-      </w:r>
-      <w:r>
-        <w:rPr>
-          <w:lang w:val="en-US"/>
-        </w:rPr>
-        <w:tab/>
+        <w:t>${</w:t>
       </w:r>
       <w:r>
         <w:rPr>
@@ -299,18 +281,37 @@
           <w:bCs/>
           <w:lang w:val="en-US"/>
         </w:rPr>
-        <w:t xml:space="preserve">${price} </w:t>
-      </w:r>
-      <w:proofErr w:type="spellStart"/>
+        <w:t>meal</w:t>
+      </w:r>
       <w:r>
         <w:rPr>
           <w:b/>
           <w:bCs/>
-          <w:lang w:val="en-US"/>
-        </w:rPr>
-        <w:t>Kč</w:t>
-      </w:r>
-      <w:proofErr w:type="spellEnd"/>
+          <w:caps/>
+          <w:lang w:val="en-US"/>
+        </w:rPr>
+        <w:t>}</w:t>
+      </w:r>
+      <w:r>
+        <w:rPr>
+          <w:lang w:val="en-US"/>
+        </w:rPr>
+        <w:t xml:space="preserve"> ${description}</w:t>
+      </w:r>
+      <w:r>
+        <w:rPr>
+          <w:lang w:val="en-US"/>
+        </w:rPr>
+        <w:tab/>
+      </w:r>
+      <w:r>
+        <w:rPr>
+          <w:b/>
+          <w:bCs/>
+          <w:lang w:val="en-US"/>
+        </w:rPr>
+        <w:t>${price} Kč</w:t>
+      </w:r>
     </w:p>
     <w:p>
       <w:pPr>
@@ -323,14 +324,7 @@
         <w:rPr>
           <w:lang w:val="en-US"/>
         </w:rPr>
-        <w:t>${/</w:t>
-      </w:r>
-      <w:proofErr w:type="spellStart"/>
-      <w:r>
-        <w:rPr>
-          <w:lang w:val="en-US"/>
-        </w:rPr>
-        <w:t>block_</w:t>
+        <w:t>${/block_</w:t>
       </w:r>
       <w:r>
         <w:rPr>
@@ -338,7 +332,6 @@
         </w:rPr>
         <w:t>meals</w:t>
       </w:r>
-      <w:proofErr w:type="spellEnd"/>
       <w:r>
         <w:rPr>
           <w:lang w:val="en-US"/>
@@ -357,14 +350,7 @@
         <w:rPr>
           <w:lang w:val="en-US"/>
         </w:rPr>
-        <w:t>${/</w:t>
-      </w:r>
-      <w:proofErr w:type="spellStart"/>
-      <w:r>
-        <w:rPr>
-          <w:lang w:val="en-US"/>
-        </w:rPr>
-        <w:t>block_</w:t>
+        <w:t>${/block_</w:t>
       </w:r>
       <w:r>
         <w:rPr>
@@ -372,7 +358,6 @@
         </w:rPr>
         <w:t>mealType</w:t>
       </w:r>
-      <w:proofErr w:type="spellEnd"/>
       <w:r>
         <w:rPr>
           <w:lang w:val="en-US"/>
@@ -392,14 +377,7 @@
         <w:rPr>
           <w:lang w:val="en-US"/>
         </w:rPr>
-        <w:t>${/</w:t>
-      </w:r>
-      <w:proofErr w:type="spellStart"/>
-      <w:r>
-        <w:rPr>
-          <w:lang w:val="en-US"/>
-        </w:rPr>
-        <w:t>block_</w:t>
+        <w:t>${/block_</w:t>
       </w:r>
       <w:r>
         <w:rPr>
@@ -407,7 +385,6 @@
         </w:rPr>
         <w:t>days</w:t>
       </w:r>
-      <w:proofErr w:type="spellEnd"/>
       <w:r>
         <w:rPr>
           <w:lang w:val="en-US"/>
@@ -415,8 +392,14 @@
         <w:t>}</w:t>
       </w:r>
     </w:p>
+    <w:p/>
     <w:sectPr>
-      <w:footerReference w:type="default" r:id="rId7"/>
+      <w:headerReference w:type="even" r:id="rId7"/>
+      <w:headerReference w:type="default" r:id="rId8"/>
+      <w:footerReference w:type="even" r:id="rId9"/>
+      <w:footerReference w:type="default" r:id="rId10"/>
+      <w:headerReference w:type="first" r:id="rId11"/>
+      <w:footerReference w:type="first" r:id="rId12"/>
       <w:pgSz w:w="11906" w:h="16838"/>
       <w:pgMar w:top="851" w:right="991" w:bottom="1418" w:left="1134" w:header="709" w:footer="709" w:gutter="0"/>
       <w:cols w:space="708"/>
@@ -456,419 +439,46 @@
   <w:p>
     <w:pPr>
       <w:pStyle w:val="Zpat"/>
-      <w:rPr>
-        <w:b/>
-        <w:bCs/>
-        <w:lang w:val="en-US"/>
-      </w:rPr>
     </w:pPr>
-    <w:r>
-      <w:rPr>
-        <w:b/>
-        <w:bCs/>
-        <w:lang w:val="en-US"/>
-      </w:rPr>
-      <w:t xml:space="preserve">K </w:t>
-    </w:r>
-    <w:proofErr w:type="spellStart"/>
-    <w:r>
-      <w:rPr>
-        <w:b/>
-        <w:bCs/>
-        <w:lang w:val="en-US"/>
-      </w:rPr>
-      <w:t>jídlům</w:t>
-    </w:r>
-    <w:proofErr w:type="spellEnd"/>
-    <w:r>
-      <w:rPr>
-        <w:b/>
-        <w:bCs/>
-        <w:lang w:val="en-US"/>
-      </w:rPr>
-      <w:t xml:space="preserve"> je v </w:t>
-    </w:r>
-    <w:proofErr w:type="spellStart"/>
-    <w:r>
-      <w:rPr>
-        <w:b/>
-        <w:bCs/>
-        <w:lang w:val="en-US"/>
-      </w:rPr>
-      <w:t>ceně</w:t>
-    </w:r>
-    <w:proofErr w:type="spellEnd"/>
-    <w:r>
-      <w:rPr>
-        <w:b/>
-        <w:bCs/>
-        <w:lang w:val="en-US"/>
-      </w:rPr>
-      <w:t xml:space="preserve"> </w:t>
-    </w:r>
-    <w:proofErr w:type="spellStart"/>
-    <w:r>
-      <w:rPr>
-        <w:b/>
-        <w:bCs/>
-        <w:lang w:val="en-US"/>
-      </w:rPr>
-      <w:t>placka</w:t>
-    </w:r>
-    <w:proofErr w:type="spellEnd"/>
-    <w:r>
-      <w:rPr>
-        <w:b/>
-        <w:bCs/>
-        <w:lang w:val="en-US"/>
-      </w:rPr>
-      <w:t xml:space="preserve"> Naan, </w:t>
-    </w:r>
-    <w:proofErr w:type="spellStart"/>
-    <w:r>
-      <w:rPr>
-        <w:b/>
-        <w:bCs/>
-        <w:lang w:val="en-US"/>
-      </w:rPr>
-      <w:t>rýže</w:t>
-    </w:r>
-    <w:proofErr w:type="spellEnd"/>
-    <w:r>
-      <w:rPr>
-        <w:b/>
-        <w:bCs/>
-        <w:lang w:val="en-US"/>
-      </w:rPr>
-      <w:t xml:space="preserve">, </w:t>
-    </w:r>
-    <w:proofErr w:type="spellStart"/>
-    <w:r>
-      <w:rPr>
-        <w:b/>
-        <w:bCs/>
-        <w:lang w:val="en-US"/>
-      </w:rPr>
-      <w:t>či</w:t>
-    </w:r>
-    <w:proofErr w:type="spellEnd"/>
-    <w:r>
-      <w:rPr>
-        <w:b/>
-        <w:bCs/>
-        <w:lang w:val="en-US"/>
-      </w:rPr>
-      <w:t xml:space="preserve"> </w:t>
-    </w:r>
-    <w:proofErr w:type="spellStart"/>
-    <w:r>
-      <w:rPr>
-        <w:b/>
-        <w:bCs/>
-        <w:lang w:val="en-US"/>
-      </w:rPr>
-      <w:t>kombinace</w:t>
-    </w:r>
-    <w:proofErr w:type="spellEnd"/>
-    <w:r>
-      <w:rPr>
-        <w:b/>
-        <w:bCs/>
-        <w:lang w:val="en-US"/>
-      </w:rPr>
-      <w:t xml:space="preserve"> </w:t>
-    </w:r>
-    <w:proofErr w:type="spellStart"/>
-    <w:r>
-      <w:rPr>
-        <w:b/>
-        <w:bCs/>
-        <w:lang w:val="en-US"/>
-      </w:rPr>
-      <w:t>obojího</w:t>
-    </w:r>
-    <w:proofErr w:type="spellEnd"/>
-    <w:r>
-      <w:rPr>
-        <w:b/>
-        <w:bCs/>
-        <w:lang w:val="en-US"/>
-      </w:rPr>
-      <w:t xml:space="preserve">, k </w:t>
-    </w:r>
-    <w:proofErr w:type="spellStart"/>
-    <w:r>
-      <w:rPr>
-        <w:b/>
-        <w:bCs/>
-        <w:lang w:val="en-US"/>
-      </w:rPr>
-      <w:t>salátu</w:t>
-    </w:r>
-    <w:proofErr w:type="spellEnd"/>
-    <w:r>
-      <w:rPr>
-        <w:b/>
-        <w:bCs/>
-        <w:lang w:val="en-US"/>
-      </w:rPr>
-      <w:t xml:space="preserve"> </w:t>
-    </w:r>
-    <w:proofErr w:type="spellStart"/>
-    <w:r>
-      <w:rPr>
-        <w:b/>
-        <w:bCs/>
-        <w:lang w:val="en-US"/>
-      </w:rPr>
-      <w:t>podáváme</w:t>
-    </w:r>
-    <w:proofErr w:type="spellEnd"/>
-    <w:r>
-      <w:rPr>
-        <w:b/>
-        <w:bCs/>
-        <w:lang w:val="en-US"/>
-      </w:rPr>
-      <w:t xml:space="preserve"> Naan.</w:t>
-    </w:r>
   </w:p>
+</w:ftr>
+</file>
+
+<file path=word/footer2.xml><?xml version="1.0" encoding="utf-8"?>
+<w:ftr xmlns:wpc="http://schemas.microsoft.com/office/word/2010/wordprocessingCanvas" xmlns:cx="http://schemas.microsoft.com/office/drawing/2014/chartex" xmlns:cx1="http://schemas.microsoft.com/office/drawing/2015/9/8/chartex" xmlns:cx2="http://schemas.microsoft.com/office/drawing/2015/10/21/chartex" xmlns:cx3="http://schemas.microsoft.com/office/drawing/2016/5/9/chartex" xmlns:cx4="http://schemas.microsoft.com/office/drawing/2016/5/10/chartex" xmlns:cx5="http://schemas.microsoft.com/office/drawing/2016/5/11/chartex" xmlns:cx6="http://schemas.microsoft.com/office/drawing/2016/5/12/chartex" xmlns:cx7="http://schemas.microsoft.com/office/drawing/2016/5/13/chartex" xmlns:cx8="http://schemas.microsoft.com/office/drawing/2016/5/14/chartex" xmlns:mc="http://schemas.openxmlformats.org/markup-compatibility/2006" xmlns:aink="http://schemas.microsoft.com/office/drawing/2016/ink" xmlns:am3d="http://schemas.microsoft.com/office/drawing/2017/model3d" xmlns:o="urn:schemas-microsoft-com:office:office" xmlns:r="http://schemas.openxmlformats.org/officeDocument/2006/relationships" xmlns:m="http://schemas.openxmlformats.org/officeDocument/2006/math" xmlns:v="urn:schemas-microsoft-com:vml" xmlns:wp14="http://schemas.microsoft.com/office/word/2010/wordprocessingDrawing" xmlns:wp="http://schemas.openxmlformats.org/drawingml/2006/wordprocessingDrawing" xmlns:w10="urn:schemas-microsoft-com:office:word" xmlns:w="http://schemas.openxmlformats.org/wordprocessingml/2006/main" xmlns:w14="http://schemas.microsoft.com/office/word/2010/wordml" xmlns:w15="http://schemas.microsoft.com/office/word/2012/wordml" xmlns:w16cex="http://schemas.microsoft.com/office/word/2018/wordml/cex" xmlns:w16cid="http://schemas.microsoft.com/office/word/2016/wordml/cid" xmlns:w16="http://schemas.microsoft.com/office/word/2018/wordml" xmlns:w16se="http://schemas.microsoft.com/office/word/2015/wordml/symex" xmlns:wpg="http://schemas.microsoft.com/office/word/2010/wordprocessingGroup" xmlns:wpi="http://schemas.microsoft.com/office/word/2010/wordprocessingInk" xmlns:wne="http://schemas.microsoft.com/office/word/2006/wordml" xmlns:wps="http://schemas.microsoft.com/office/word/2010/wordprocessingShape" mc:Ignorable="w14 w15 w16se w16cid w16 w16cex wp14">
   <w:p>
     <w:pPr>
       <w:pStyle w:val="Zpat"/>
-      <w:rPr>
-        <w:lang w:val="en-US"/>
-      </w:rPr>
     </w:pPr>
-    <w:proofErr w:type="spellStart"/>
     <w:r>
       <w:rPr>
         <w:lang w:val="en-US"/>
       </w:rPr>
-      <w:t>Pokud</w:t>
+      <w:t>Informace o alergenech na vyžádání u obsluhy.</w:t>
     </w:r>
-    <w:proofErr w:type="spellEnd"/>
     <w:r>
       <w:rPr>
         <w:lang w:val="en-US"/>
       </w:rPr>
-      <w:t xml:space="preserve"> by </w:t>
+      <w:tab/>
     </w:r>
-    <w:proofErr w:type="spellStart"/>
     <w:r>
       <w:rPr>
         <w:lang w:val="en-US"/>
       </w:rPr>
-      <w:t>Vám</w:t>
-    </w:r>
-    <w:proofErr w:type="spellEnd"/>
-    <w:r>
-      <w:rPr>
-        <w:lang w:val="en-US"/>
-      </w:rPr>
-      <w:t xml:space="preserve"> </w:t>
-    </w:r>
-    <w:proofErr w:type="spellStart"/>
-    <w:r>
-      <w:rPr>
-        <w:lang w:val="en-US"/>
-      </w:rPr>
-      <w:t>placka</w:t>
-    </w:r>
-    <w:proofErr w:type="spellEnd"/>
-    <w:r>
-      <w:rPr>
-        <w:lang w:val="en-US"/>
-      </w:rPr>
-      <w:t xml:space="preserve"> </w:t>
-    </w:r>
-    <w:proofErr w:type="spellStart"/>
-    <w:r>
-      <w:rPr>
-        <w:lang w:val="en-US"/>
-      </w:rPr>
-      <w:t>či</w:t>
-    </w:r>
-    <w:proofErr w:type="spellEnd"/>
-    <w:r>
-      <w:rPr>
-        <w:lang w:val="en-US"/>
-      </w:rPr>
-      <w:t xml:space="preserve"> </w:t>
-    </w:r>
-    <w:proofErr w:type="spellStart"/>
-    <w:r>
-      <w:rPr>
-        <w:lang w:val="en-US"/>
-      </w:rPr>
-      <w:t>rýže</w:t>
-    </w:r>
-    <w:proofErr w:type="spellEnd"/>
-    <w:r>
-      <w:rPr>
-        <w:lang w:val="en-US"/>
-      </w:rPr>
-      <w:t xml:space="preserve"> </w:t>
-    </w:r>
-    <w:proofErr w:type="spellStart"/>
-    <w:r>
-      <w:rPr>
-        <w:lang w:val="en-US"/>
-      </w:rPr>
-      <w:t>nestačily</w:t>
-    </w:r>
-    <w:proofErr w:type="spellEnd"/>
-    <w:r>
-      <w:rPr>
-        <w:lang w:val="en-US"/>
-      </w:rPr>
-      <w:t xml:space="preserve">, </w:t>
-    </w:r>
-    <w:proofErr w:type="spellStart"/>
-    <w:r>
-      <w:rPr>
-        <w:lang w:val="en-US"/>
-      </w:rPr>
-      <w:t>poproste</w:t>
-    </w:r>
-    <w:proofErr w:type="spellEnd"/>
-    <w:r>
-      <w:rPr>
-        <w:lang w:val="en-US"/>
-      </w:rPr>
-      <w:t xml:space="preserve"> </w:t>
-    </w:r>
-    <w:proofErr w:type="spellStart"/>
-    <w:r>
-      <w:rPr>
-        <w:lang w:val="en-US"/>
-      </w:rPr>
-      <w:t>obsluhu</w:t>
-    </w:r>
-    <w:proofErr w:type="spellEnd"/>
-    <w:r>
-      <w:rPr>
-        <w:lang w:val="en-US"/>
-      </w:rPr>
-      <w:t xml:space="preserve">, </w:t>
-    </w:r>
-    <w:proofErr w:type="spellStart"/>
-    <w:r>
-      <w:rPr>
-        <w:lang w:val="en-US"/>
-      </w:rPr>
-      <w:t>rádi</w:t>
-    </w:r>
-    <w:proofErr w:type="spellEnd"/>
-    <w:r>
-      <w:rPr>
-        <w:lang w:val="en-US"/>
-      </w:rPr>
-      <w:t xml:space="preserve"> </w:t>
-    </w:r>
-    <w:proofErr w:type="spellStart"/>
-    <w:r>
-      <w:rPr>
-        <w:lang w:val="en-US"/>
-      </w:rPr>
-      <w:t>Vám</w:t>
-    </w:r>
-    <w:proofErr w:type="spellEnd"/>
-    <w:r>
-      <w:rPr>
-        <w:lang w:val="en-US"/>
-      </w:rPr>
-      <w:t xml:space="preserve"> </w:t>
-    </w:r>
-    <w:proofErr w:type="spellStart"/>
-    <w:r>
-      <w:rPr>
-        <w:lang w:val="en-US"/>
-      </w:rPr>
-      <w:t>přidáme</w:t>
-    </w:r>
-    <w:proofErr w:type="spellEnd"/>
-    <w:r>
-      <w:rPr>
-        <w:lang w:val="en-US"/>
-      </w:rPr>
-      <w:t>.</w:t>
+      <w:tab/>
+      <w:t>Heslo na WiFi: password</w:t>
     </w:r>
   </w:p>
+</w:ftr>
+</file>
+
+<file path=word/footer3.xml><?xml version="1.0" encoding="utf-8"?>
+<w:ftr xmlns:wpc="http://schemas.microsoft.com/office/word/2010/wordprocessingCanvas" xmlns:cx="http://schemas.microsoft.com/office/drawing/2014/chartex" xmlns:cx1="http://schemas.microsoft.com/office/drawing/2015/9/8/chartex" xmlns:cx2="http://schemas.microsoft.com/office/drawing/2015/10/21/chartex" xmlns:cx3="http://schemas.microsoft.com/office/drawing/2016/5/9/chartex" xmlns:cx4="http://schemas.microsoft.com/office/drawing/2016/5/10/chartex" xmlns:cx5="http://schemas.microsoft.com/office/drawing/2016/5/11/chartex" xmlns:cx6="http://schemas.microsoft.com/office/drawing/2016/5/12/chartex" xmlns:cx7="http://schemas.microsoft.com/office/drawing/2016/5/13/chartex" xmlns:cx8="http://schemas.microsoft.com/office/drawing/2016/5/14/chartex" xmlns:mc="http://schemas.openxmlformats.org/markup-compatibility/2006" xmlns:aink="http://schemas.microsoft.com/office/drawing/2016/ink" xmlns:am3d="http://schemas.microsoft.com/office/drawing/2017/model3d" xmlns:o="urn:schemas-microsoft-com:office:office" xmlns:r="http://schemas.openxmlformats.org/officeDocument/2006/relationships" xmlns:m="http://schemas.openxmlformats.org/officeDocument/2006/math" xmlns:v="urn:schemas-microsoft-com:vml" xmlns:wp14="http://schemas.microsoft.com/office/word/2010/wordprocessingDrawing" xmlns:wp="http://schemas.openxmlformats.org/drawingml/2006/wordprocessingDrawing" xmlns:w10="urn:schemas-microsoft-com:office:word" xmlns:w="http://schemas.openxmlformats.org/wordprocessingml/2006/main" xmlns:w14="http://schemas.microsoft.com/office/word/2010/wordml" xmlns:w15="http://schemas.microsoft.com/office/word/2012/wordml" xmlns:w16cex="http://schemas.microsoft.com/office/word/2018/wordml/cex" xmlns:w16cid="http://schemas.microsoft.com/office/word/2016/wordml/cid" xmlns:w16="http://schemas.microsoft.com/office/word/2018/wordml" xmlns:w16se="http://schemas.microsoft.com/office/word/2015/wordml/symex" xmlns:wpg="http://schemas.microsoft.com/office/word/2010/wordprocessingGroup" xmlns:wpi="http://schemas.microsoft.com/office/word/2010/wordprocessingInk" xmlns:wne="http://schemas.microsoft.com/office/word/2006/wordml" xmlns:wps="http://schemas.microsoft.com/office/word/2010/wordprocessingShape" mc:Ignorable="w14 w15 w16se w16cid w16 w16cex wp14">
   <w:p>
     <w:pPr>
       <w:pStyle w:val="Zpat"/>
     </w:pPr>
-    <w:proofErr w:type="spellStart"/>
-    <w:r>
-      <w:rPr>
-        <w:lang w:val="en-US"/>
-      </w:rPr>
-      <w:t>Informace</w:t>
-    </w:r>
-    <w:proofErr w:type="spellEnd"/>
-    <w:r>
-      <w:rPr>
-        <w:lang w:val="en-US"/>
-      </w:rPr>
-      <w:t xml:space="preserve"> o </w:t>
-    </w:r>
-    <w:proofErr w:type="spellStart"/>
-    <w:r>
-      <w:rPr>
-        <w:lang w:val="en-US"/>
-      </w:rPr>
-      <w:t>alergenech</w:t>
-    </w:r>
-    <w:proofErr w:type="spellEnd"/>
-    <w:r>
-      <w:rPr>
-        <w:lang w:val="en-US"/>
-      </w:rPr>
-      <w:t xml:space="preserve"> </w:t>
-    </w:r>
-    <w:proofErr w:type="spellStart"/>
-    <w:r>
-      <w:rPr>
-        <w:lang w:val="en-US"/>
-      </w:rPr>
-      <w:t>na</w:t>
-    </w:r>
-    <w:proofErr w:type="spellEnd"/>
-    <w:r>
-      <w:rPr>
-        <w:lang w:val="en-US"/>
-      </w:rPr>
-      <w:t xml:space="preserve"> </w:t>
-    </w:r>
-    <w:proofErr w:type="spellStart"/>
-    <w:r>
-      <w:rPr>
-        <w:lang w:val="en-US"/>
-      </w:rPr>
-      <w:t>vyžádání</w:t>
-    </w:r>
-    <w:proofErr w:type="spellEnd"/>
-    <w:r>
-      <w:rPr>
-        <w:lang w:val="en-US"/>
-      </w:rPr>
-      <w:t xml:space="preserve"> u </w:t>
-    </w:r>
-    <w:proofErr w:type="spellStart"/>
-    <w:r>
-      <w:rPr>
-        <w:lang w:val="en-US"/>
-      </w:rPr>
-      <w:t>obsluhy</w:t>
-    </w:r>
-    <w:proofErr w:type="spellEnd"/>
-    <w:r>
-      <w:rPr>
-        <w:lang w:val="en-US"/>
-      </w:rPr>
-      <w:t>.</w:t>
-    </w:r>
   </w:p>
 </w:ftr>
 </file>
@@ -896,6 +506,36 @@
     </w:p>
   </w:footnote>
 </w:footnotes>
+</file>
+
+<file path=word/header1.xml><?xml version="1.0" encoding="utf-8"?>
+<w:hdr xmlns:wpc="http://schemas.microsoft.com/office/word/2010/wordprocessingCanvas" xmlns:cx="http://schemas.microsoft.com/office/drawing/2014/chartex" xmlns:cx1="http://schemas.microsoft.com/office/drawing/2015/9/8/chartex" xmlns:cx2="http://schemas.microsoft.com/office/drawing/2015/10/21/chartex" xmlns:cx3="http://schemas.microsoft.com/office/drawing/2016/5/9/chartex" xmlns:cx4="http://schemas.microsoft.com/office/drawing/2016/5/10/chartex" xmlns:cx5="http://schemas.microsoft.com/office/drawing/2016/5/11/chartex" xmlns:cx6="http://schemas.microsoft.com/office/drawing/2016/5/12/chartex" xmlns:cx7="http://schemas.microsoft.com/office/drawing/2016/5/13/chartex" xmlns:cx8="http://schemas.microsoft.com/office/drawing/2016/5/14/chartex" xmlns:mc="http://schemas.openxmlformats.org/markup-compatibility/2006" xmlns:aink="http://schemas.microsoft.com/office/drawing/2016/ink" xmlns:am3d="http://schemas.microsoft.com/office/drawing/2017/model3d" xmlns:o="urn:schemas-microsoft-com:office:office" xmlns:r="http://schemas.openxmlformats.org/officeDocument/2006/relationships" xmlns:m="http://schemas.openxmlformats.org/officeDocument/2006/math" xmlns:v="urn:schemas-microsoft-com:vml" xmlns:wp14="http://schemas.microsoft.com/office/word/2010/wordprocessingDrawing" xmlns:wp="http://schemas.openxmlformats.org/drawingml/2006/wordprocessingDrawing" xmlns:w10="urn:schemas-microsoft-com:office:word" xmlns:w="http://schemas.openxmlformats.org/wordprocessingml/2006/main" xmlns:w14="http://schemas.microsoft.com/office/word/2010/wordml" xmlns:w15="http://schemas.microsoft.com/office/word/2012/wordml" xmlns:w16cex="http://schemas.microsoft.com/office/word/2018/wordml/cex" xmlns:w16cid="http://schemas.microsoft.com/office/word/2016/wordml/cid" xmlns:w16="http://schemas.microsoft.com/office/word/2018/wordml" xmlns:w16se="http://schemas.microsoft.com/office/word/2015/wordml/symex" xmlns:wpg="http://schemas.microsoft.com/office/word/2010/wordprocessingGroup" xmlns:wpi="http://schemas.microsoft.com/office/word/2010/wordprocessingInk" xmlns:wne="http://schemas.microsoft.com/office/word/2006/wordml" xmlns:wps="http://schemas.microsoft.com/office/word/2010/wordprocessingShape" mc:Ignorable="w14 w15 w16se w16cid w16 w16cex wp14">
+  <w:p>
+    <w:pPr>
+      <w:pStyle w:val="Zhlav"/>
+    </w:pPr>
+  </w:p>
+</w:hdr>
+</file>
+
+<file path=word/header2.xml><?xml version="1.0" encoding="utf-8"?>
+<w:hdr xmlns:wpc="http://schemas.microsoft.com/office/word/2010/wordprocessingCanvas" xmlns:cx="http://schemas.microsoft.com/office/drawing/2014/chartex" xmlns:cx1="http://schemas.microsoft.com/office/drawing/2015/9/8/chartex" xmlns:cx2="http://schemas.microsoft.com/office/drawing/2015/10/21/chartex" xmlns:cx3="http://schemas.microsoft.com/office/drawing/2016/5/9/chartex" xmlns:cx4="http://schemas.microsoft.com/office/drawing/2016/5/10/chartex" xmlns:cx5="http://schemas.microsoft.com/office/drawing/2016/5/11/chartex" xmlns:cx6="http://schemas.microsoft.com/office/drawing/2016/5/12/chartex" xmlns:cx7="http://schemas.microsoft.com/office/drawing/2016/5/13/chartex" xmlns:cx8="http://schemas.microsoft.com/office/drawing/2016/5/14/chartex" xmlns:mc="http://schemas.openxmlformats.org/markup-compatibility/2006" xmlns:aink="http://schemas.microsoft.com/office/drawing/2016/ink" xmlns:am3d="http://schemas.microsoft.com/office/drawing/2017/model3d" xmlns:o="urn:schemas-microsoft-com:office:office" xmlns:r="http://schemas.openxmlformats.org/officeDocument/2006/relationships" xmlns:m="http://schemas.openxmlformats.org/officeDocument/2006/math" xmlns:v="urn:schemas-microsoft-com:vml" xmlns:wp14="http://schemas.microsoft.com/office/word/2010/wordprocessingDrawing" xmlns:wp="http://schemas.openxmlformats.org/drawingml/2006/wordprocessingDrawing" xmlns:w10="urn:schemas-microsoft-com:office:word" xmlns:w="http://schemas.openxmlformats.org/wordprocessingml/2006/main" xmlns:w14="http://schemas.microsoft.com/office/word/2010/wordml" xmlns:w15="http://schemas.microsoft.com/office/word/2012/wordml" xmlns:w16cex="http://schemas.microsoft.com/office/word/2018/wordml/cex" xmlns:w16cid="http://schemas.microsoft.com/office/word/2016/wordml/cid" xmlns:w16="http://schemas.microsoft.com/office/word/2018/wordml" xmlns:w16se="http://schemas.microsoft.com/office/word/2015/wordml/symex" xmlns:wpg="http://schemas.microsoft.com/office/word/2010/wordprocessingGroup" xmlns:wpi="http://schemas.microsoft.com/office/word/2010/wordprocessingInk" xmlns:wne="http://schemas.microsoft.com/office/word/2006/wordml" xmlns:wps="http://schemas.microsoft.com/office/word/2010/wordprocessingShape" mc:Ignorable="w14 w15 w16se w16cid w16 w16cex wp14">
+  <w:p>
+    <w:pPr>
+      <w:pStyle w:val="Zhlav"/>
+    </w:pPr>
+  </w:p>
+</w:hdr>
+</file>
+
+<file path=word/header3.xml><?xml version="1.0" encoding="utf-8"?>
+<w:hdr xmlns:wpc="http://schemas.microsoft.com/office/word/2010/wordprocessingCanvas" xmlns:cx="http://schemas.microsoft.com/office/drawing/2014/chartex" xmlns:cx1="http://schemas.microsoft.com/office/drawing/2015/9/8/chartex" xmlns:cx2="http://schemas.microsoft.com/office/drawing/2015/10/21/chartex" xmlns:cx3="http://schemas.microsoft.com/office/drawing/2016/5/9/chartex" xmlns:cx4="http://schemas.microsoft.com/office/drawing/2016/5/10/chartex" xmlns:cx5="http://schemas.microsoft.com/office/drawing/2016/5/11/chartex" xmlns:cx6="http://schemas.microsoft.com/office/drawing/2016/5/12/chartex" xmlns:cx7="http://schemas.microsoft.com/office/drawing/2016/5/13/chartex" xmlns:cx8="http://schemas.microsoft.com/office/drawing/2016/5/14/chartex" xmlns:mc="http://schemas.openxmlformats.org/markup-compatibility/2006" xmlns:aink="http://schemas.microsoft.com/office/drawing/2016/ink" xmlns:am3d="http://schemas.microsoft.com/office/drawing/2017/model3d" xmlns:o="urn:schemas-microsoft-com:office:office" xmlns:r="http://schemas.openxmlformats.org/officeDocument/2006/relationships" xmlns:m="http://schemas.openxmlformats.org/officeDocument/2006/math" xmlns:v="urn:schemas-microsoft-com:vml" xmlns:wp14="http://schemas.microsoft.com/office/word/2010/wordprocessingDrawing" xmlns:wp="http://schemas.openxmlformats.org/drawingml/2006/wordprocessingDrawing" xmlns:w10="urn:schemas-microsoft-com:office:word" xmlns:w="http://schemas.openxmlformats.org/wordprocessingml/2006/main" xmlns:w14="http://schemas.microsoft.com/office/word/2010/wordml" xmlns:w15="http://schemas.microsoft.com/office/word/2012/wordml" xmlns:w16cex="http://schemas.microsoft.com/office/word/2018/wordml/cex" xmlns:w16cid="http://schemas.microsoft.com/office/word/2016/wordml/cid" xmlns:w16="http://schemas.microsoft.com/office/word/2018/wordml" xmlns:w16se="http://schemas.microsoft.com/office/word/2015/wordml/symex" xmlns:wpg="http://schemas.microsoft.com/office/word/2010/wordprocessingGroup" xmlns:wpi="http://schemas.microsoft.com/office/word/2010/wordprocessingInk" xmlns:wne="http://schemas.microsoft.com/office/word/2006/wordml" xmlns:wps="http://schemas.microsoft.com/office/word/2010/wordprocessingShape" mc:Ignorable="w14 w15 w16se w16cid w16 w16cex wp14">
+  <w:p>
+    <w:pPr>
+      <w:pStyle w:val="Zhlav"/>
+    </w:pPr>
+  </w:p>
+</w:hdr>
 </file>
 
 <file path=word/styles.xml><?xml version="1.0" encoding="utf-8"?>
@@ -1296,6 +936,7 @@
   <w:style w:type="paragraph" w:default="1" w:styleId="Normln">
     <w:name w:val="Normal"/>
     <w:qFormat/>
+    <w:rsid w:val="00FA5305"/>
   </w:style>
   <w:style w:type="character" w:default="1" w:styleId="Standardnpsmoodstavce">
     <w:name w:val="Default Paragraph Font"/>

</xml_diff>